<commit_message>
Entregada practica de FM
</commit_message>
<xml_diff>
--- a/Telecomunicaciones I/Practica de laboratorio FM/Practica FM Juan Agustin Avila.docx
+++ b/Telecomunicaciones I/Practica de laboratorio FM/Practica FM Juan Agustin Avila.docx
@@ -276,6 +276,7 @@
           <w:sz w:val="24"/>
         </w:rPr>
       </w:pPr>
+      <w:proofErr w:type="spellStart"/>
       <w:r>
         <w:rPr>
           <w:rFonts w:cs="Arial"/>
@@ -283,7 +284,17 @@
           <w:iCs/>
           <w:sz w:val="24"/>
         </w:rPr>
-        <w:t>Avila, Juan Agustin – Registro 26076</w:t>
+        <w:t>Avila</w:t>
+      </w:r>
+      <w:proofErr w:type="spellEnd"/>
+      <w:r>
+        <w:rPr>
+          <w:rFonts w:cs="Arial"/>
+          <w:i/>
+          <w:iCs/>
+          <w:sz w:val="24"/>
+        </w:rPr>
+        <w:t>, Juan Agustin – Registro 26076</w:t>
       </w:r>
     </w:p>
     <w:p>
@@ -413,25 +424,38 @@
         <w:pStyle w:val="Ttulo1"/>
       </w:pPr>
       <w:r>
-        <w:t>Esquema</w:t>
-      </w:r>
-      <w:r>
-        <w:t xml:space="preserve"> y software de implementación</w:t>
-      </w:r>
-    </w:p>
-    <w:p>
-      <w:pPr>
-        <w:rPr>
-          <w:rFonts w:cs="Arial"/>
-          <w:sz w:val="22"/>
-        </w:rPr>
-      </w:pPr>
-      <w:r>
-        <w:rPr>
-          <w:rFonts w:cs="Arial"/>
-          <w:sz w:val="22"/>
-        </w:rPr>
-        <w:t>Debido a que no existen librerías gratuitas de los circuitos integrados necesarios para implementar un modulador exponencial, y que, además, el reemplazo por su equivalente discreto es bastante complejo, se optó por la simulación de un modulador de FM de forma esquemática en SimuLink de Matlab.</w:t>
+        <w:t>Esquema y software de implementación</w:t>
+      </w:r>
+    </w:p>
+    <w:p>
+      <w:pPr>
+        <w:rPr>
+          <w:rFonts w:cs="Arial"/>
+          <w:sz w:val="22"/>
+        </w:rPr>
+      </w:pPr>
+      <w:r>
+        <w:rPr>
+          <w:rFonts w:cs="Arial"/>
+          <w:sz w:val="22"/>
+        </w:rPr>
+        <w:t xml:space="preserve">Debido a que no existen librerías gratuitas de los circuitos integrados necesarios para implementar un modulador exponencial, y que, además, el reemplazo por su equivalente discreto es bastante complejo, se optó por la simulación de un modulador de FM de forma esquemática en </w:t>
+      </w:r>
+      <w:proofErr w:type="spellStart"/>
+      <w:r>
+        <w:rPr>
+          <w:rFonts w:cs="Arial"/>
+          <w:sz w:val="22"/>
+        </w:rPr>
+        <w:t>SimuLink</w:t>
+      </w:r>
+      <w:proofErr w:type="spellEnd"/>
+      <w:r>
+        <w:rPr>
+          <w:rFonts w:cs="Arial"/>
+          <w:sz w:val="22"/>
+        </w:rPr>
+        <w:t xml:space="preserve"> de Matlab.</w:t>
       </w:r>
     </w:p>
     <w:p>
@@ -568,7 +592,23 @@
           <w:rFonts w:cs="Arial"/>
           <w:sz w:val="22"/>
         </w:rPr>
-        <w:t>Primero se encuentran las señales moduladoras cuyas salidas se conectan a un switch manual.</w:t>
+        <w:t xml:space="preserve">Primero se encuentran las señales moduladoras cuyas salidas se conectan a un </w:t>
+      </w:r>
+      <w:proofErr w:type="spellStart"/>
+      <w:r>
+        <w:rPr>
+          <w:rFonts w:cs="Arial"/>
+          <w:sz w:val="22"/>
+        </w:rPr>
+        <w:t>switch</w:t>
+      </w:r>
+      <w:proofErr w:type="spellEnd"/>
+      <w:r>
+        <w:rPr>
+          <w:rFonts w:cs="Arial"/>
+          <w:sz w:val="22"/>
+        </w:rPr>
+        <w:t xml:space="preserve"> manual.</w:t>
       </w:r>
     </w:p>
     <w:p>
@@ -975,7 +1015,23 @@
           <w:rFonts w:eastAsiaTheme="minorEastAsia" w:cs="Arial"/>
           <w:sz w:val="22"/>
         </w:rPr>
-        <w:t xml:space="preserve">Luego la señal resultante es sumada con el producto entre la frecuencia angular de portadora y la variable tiempo, esto da como resultado el argumento de la función trigonométrica Coseno, a la salida del sumador. </w:t>
+        <w:t xml:space="preserve">Luego la señal resultante es sumada con el producto entre la frecuencia angular de portadora y </w:t>
+      </w:r>
+      <w:proofErr w:type="gramStart"/>
+      <w:r>
+        <w:rPr>
+          <w:rFonts w:eastAsiaTheme="minorEastAsia" w:cs="Arial"/>
+          <w:sz w:val="22"/>
+        </w:rPr>
+        <w:t>la</w:t>
+      </w:r>
+      <w:proofErr w:type="gramEnd"/>
+      <w:r>
+        <w:rPr>
+          <w:rFonts w:eastAsiaTheme="minorEastAsia" w:cs="Arial"/>
+          <w:sz w:val="22"/>
+        </w:rPr>
+        <w:t xml:space="preserve"> variable tiempo, esto da como resultado el argumento de la función trigonométrica Coseno, a la salida del sumador. </w:t>
       </w:r>
     </w:p>
     <w:p>
@@ -1410,11 +1466,820 @@
     </w:p>
     <w:p>
       <w:pPr>
+        <w:rPr>
+          <w:rFonts w:cs="Arial"/>
+          <w:sz w:val="22"/>
+        </w:rPr>
+      </w:pPr>
+      <w:r>
+        <w:rPr>
+          <w:rFonts w:cs="Arial"/>
+          <w:sz w:val="22"/>
+        </w:rPr>
+        <w:t>El circuito armado fue el siguiente:</w:t>
+      </w:r>
+    </w:p>
+    <w:p>
+      <w:pPr>
+        <w:rPr>
+          <w:rFonts w:cs="Arial"/>
+          <w:sz w:val="22"/>
+        </w:rPr>
+      </w:pPr>
+      <w:r>
+        <w:rPr>
+          <w:noProof/>
+          <w:lang w:eastAsia="es-AR"/>
+        </w:rPr>
+        <w:drawing>
+          <wp:inline distT="0" distB="0" distL="0" distR="0" wp14:anchorId="1B8FDA43" wp14:editId="55D7DCC3">
+            <wp:extent cx="5760085" cy="2045335"/>
+            <wp:effectExtent l="0" t="0" r="0" b="0"/>
+            <wp:docPr id="8" name="Imagen 8"/>
+            <wp:cNvGraphicFramePr>
+              <a:graphicFrameLocks xmlns:a="http://schemas.openxmlformats.org/drawingml/2006/main" noChangeAspect="1"/>
+            </wp:cNvGraphicFramePr>
+            <a:graphic xmlns:a="http://schemas.openxmlformats.org/drawingml/2006/main">
+              <a:graphicData uri="http://schemas.openxmlformats.org/drawingml/2006/picture">
+                <pic:pic xmlns:pic="http://schemas.openxmlformats.org/drawingml/2006/picture">
+                  <pic:nvPicPr>
+                    <pic:cNvPr id="1" name=""/>
+                    <pic:cNvPicPr/>
+                  </pic:nvPicPr>
+                  <pic:blipFill>
+                    <a:blip r:embed="rId19"/>
+                    <a:stretch>
+                      <a:fillRect/>
+                    </a:stretch>
+                  </pic:blipFill>
+                  <pic:spPr>
+                    <a:xfrm>
+                      <a:off x="0" y="0"/>
+                      <a:ext cx="5760085" cy="2045335"/>
+                    </a:xfrm>
+                    <a:prstGeom prst="rect">
+                      <a:avLst/>
+                    </a:prstGeom>
+                  </pic:spPr>
+                </pic:pic>
+              </a:graphicData>
+            </a:graphic>
+          </wp:inline>
+        </w:drawing>
+      </w:r>
+    </w:p>
+    <w:p>
+      <w:pPr>
+        <w:pStyle w:val="Ttulo2"/>
+      </w:pPr>
+      <w:r>
+        <w:t xml:space="preserve">Configurar la desviación de frecuencia en 50 y la frecuencia angular </w:t>
+      </w:r>
+      <w:proofErr w:type="spellStart"/>
+      <w:r>
+        <w:t>Wc</w:t>
+      </w:r>
+      <w:proofErr w:type="spellEnd"/>
+      <w:r>
+        <w:t xml:space="preserve"> en la asignada por la cátedra. Graficar el espectro y la señal temporal para la señal modulada por la </w:t>
+      </w:r>
+      <w:proofErr w:type="spellStart"/>
+      <w:r>
+        <w:t>senoide</w:t>
+      </w:r>
+      <w:proofErr w:type="spellEnd"/>
+      <w:r>
+        <w:t>.</w:t>
+      </w:r>
+    </w:p>
+    <w:p/>
+    <w:p>
+      <w:pPr>
+        <w:spacing w:after="160" w:line="259" w:lineRule="auto"/>
+        <w:rPr>
+          <w:rFonts w:cs="Arial"/>
+          <w:bCs/>
+          <w:sz w:val="22"/>
+        </w:rPr>
+      </w:pPr>
+      <w:r>
+        <w:rPr>
+          <w:rFonts w:cs="Arial"/>
+          <w:bCs/>
+          <w:sz w:val="22"/>
+        </w:rPr>
+        <w:t>Se utilizaron los siguientes comandos de matlab para simular el circuito:</w:t>
+      </w:r>
+    </w:p>
+    <w:p>
+      <w:pPr>
+        <w:autoSpaceDE w:val="0"/>
+        <w:autoSpaceDN w:val="0"/>
+        <w:adjustRightInd w:val="0"/>
+        <w:spacing w:after="0"/>
+        <w:ind w:left="708"/>
+        <w:jc w:val="left"/>
+        <w:rPr>
+          <w:rFonts w:ascii="Courier New" w:eastAsia="SimSun" w:hAnsi="Courier New" w:cs="Courier New"/>
+          <w:sz w:val="16"/>
+          <w:szCs w:val="24"/>
+          <w:lang w:eastAsia="es-ES"/>
+        </w:rPr>
+      </w:pPr>
+      <w:proofErr w:type="spellStart"/>
+      <w:r>
+        <w:rPr>
+          <w:rFonts w:ascii="Courier New" w:eastAsia="SimSun" w:hAnsi="Courier New" w:cs="Courier New"/>
+          <w:color w:val="000000"/>
+          <w:szCs w:val="30"/>
+          <w:lang w:eastAsia="es-ES"/>
+        </w:rPr>
+        <w:t>load_</w:t>
+      </w:r>
+      <w:proofErr w:type="gramStart"/>
+      <w:r>
+        <w:rPr>
+          <w:rFonts w:ascii="Courier New" w:eastAsia="SimSun" w:hAnsi="Courier New" w:cs="Courier New"/>
+          <w:color w:val="000000"/>
+          <w:szCs w:val="30"/>
+          <w:lang w:eastAsia="es-ES"/>
+        </w:rPr>
+        <w:t>system</w:t>
+      </w:r>
+      <w:proofErr w:type="spellEnd"/>
+      <w:r>
+        <w:rPr>
+          <w:rFonts w:ascii="Courier New" w:eastAsia="SimSun" w:hAnsi="Courier New" w:cs="Courier New"/>
+          <w:color w:val="000000"/>
+          <w:szCs w:val="30"/>
+          <w:lang w:eastAsia="es-ES"/>
+        </w:rPr>
+        <w:t>(</w:t>
+      </w:r>
+      <w:proofErr w:type="gramEnd"/>
+      <w:r>
+        <w:rPr>
+          <w:rFonts w:ascii="Courier New" w:eastAsia="SimSun" w:hAnsi="Courier New" w:cs="Courier New"/>
+          <w:color w:val="A020F0"/>
+          <w:szCs w:val="30"/>
+          <w:lang w:eastAsia="es-ES"/>
+        </w:rPr>
+        <w:t>'</w:t>
+      </w:r>
+      <w:proofErr w:type="spellStart"/>
+      <w:r>
+        <w:rPr>
+          <w:rFonts w:ascii="Courier New" w:eastAsia="SimSun" w:hAnsi="Courier New" w:cs="Courier New"/>
+          <w:color w:val="A020F0"/>
+          <w:szCs w:val="30"/>
+          <w:lang w:eastAsia="es-ES"/>
+        </w:rPr>
+        <w:t>ModulacionFM.slx</w:t>
+      </w:r>
+      <w:proofErr w:type="spellEnd"/>
+      <w:r>
+        <w:rPr>
+          <w:rFonts w:ascii="Courier New" w:eastAsia="SimSun" w:hAnsi="Courier New" w:cs="Courier New"/>
+          <w:color w:val="A020F0"/>
+          <w:szCs w:val="30"/>
+          <w:lang w:eastAsia="es-ES"/>
+        </w:rPr>
+        <w:t>'</w:t>
+      </w:r>
+      <w:r>
+        <w:rPr>
+          <w:rFonts w:ascii="Courier New" w:eastAsia="SimSun" w:hAnsi="Courier New" w:cs="Courier New"/>
+          <w:color w:val="000000"/>
+          <w:szCs w:val="30"/>
+          <w:lang w:eastAsia="es-ES"/>
+        </w:rPr>
+        <w:t>);</w:t>
+      </w:r>
+    </w:p>
+    <w:p>
+      <w:pPr>
+        <w:autoSpaceDE w:val="0"/>
+        <w:autoSpaceDN w:val="0"/>
+        <w:adjustRightInd w:val="0"/>
+        <w:spacing w:after="0"/>
+        <w:ind w:left="708"/>
+        <w:jc w:val="left"/>
+        <w:rPr>
+          <w:rFonts w:ascii="Courier New" w:eastAsia="SimSun" w:hAnsi="Courier New" w:cs="Courier New"/>
+          <w:sz w:val="16"/>
+          <w:szCs w:val="24"/>
+          <w:lang w:eastAsia="es-ES"/>
+        </w:rPr>
+      </w:pPr>
+      <w:proofErr w:type="spellStart"/>
+      <w:r>
+        <w:rPr>
+          <w:rFonts w:ascii="Courier New" w:eastAsia="SimSun" w:hAnsi="Courier New" w:cs="Courier New"/>
+          <w:color w:val="000000"/>
+          <w:szCs w:val="30"/>
+          <w:lang w:eastAsia="es-ES"/>
+        </w:rPr>
+        <w:t>f_delta</w:t>
+      </w:r>
+      <w:proofErr w:type="spellEnd"/>
+      <w:r>
+        <w:rPr>
+          <w:rFonts w:ascii="Courier New" w:eastAsia="SimSun" w:hAnsi="Courier New" w:cs="Courier New"/>
+          <w:color w:val="000000"/>
+          <w:szCs w:val="30"/>
+          <w:lang w:eastAsia="es-ES"/>
+        </w:rPr>
+        <w:t>=50;</w:t>
+      </w:r>
+    </w:p>
+    <w:p>
+      <w:pPr>
+        <w:autoSpaceDE w:val="0"/>
+        <w:autoSpaceDN w:val="0"/>
+        <w:adjustRightInd w:val="0"/>
+        <w:spacing w:after="0"/>
+        <w:ind w:left="708"/>
+        <w:jc w:val="left"/>
+        <w:rPr>
+          <w:rFonts w:ascii="Courier New" w:eastAsia="SimSun" w:hAnsi="Courier New" w:cs="Courier New"/>
+          <w:sz w:val="16"/>
+          <w:szCs w:val="24"/>
+          <w:lang w:eastAsia="es-ES"/>
+        </w:rPr>
+      </w:pPr>
+      <w:proofErr w:type="spellStart"/>
+      <w:r>
+        <w:rPr>
+          <w:rFonts w:ascii="Courier New" w:eastAsia="SimSun" w:hAnsi="Courier New" w:cs="Courier New"/>
+          <w:color w:val="000000"/>
+          <w:szCs w:val="30"/>
+          <w:lang w:eastAsia="es-ES"/>
+        </w:rPr>
+        <w:t>w_asignada</w:t>
+      </w:r>
+      <w:proofErr w:type="spellEnd"/>
+      <w:r>
+        <w:rPr>
+          <w:rFonts w:ascii="Courier New" w:eastAsia="SimSun" w:hAnsi="Courier New" w:cs="Courier New"/>
+          <w:color w:val="000000"/>
+          <w:szCs w:val="30"/>
+          <w:lang w:eastAsia="es-ES"/>
+        </w:rPr>
+        <w:t>=725;</w:t>
+      </w:r>
+    </w:p>
+    <w:p>
+      <w:pPr>
+        <w:autoSpaceDE w:val="0"/>
+        <w:autoSpaceDN w:val="0"/>
+        <w:adjustRightInd w:val="0"/>
+        <w:spacing w:after="0"/>
+        <w:ind w:left="708"/>
+        <w:jc w:val="left"/>
+        <w:rPr>
+          <w:rFonts w:ascii="Courier New" w:eastAsia="SimSun" w:hAnsi="Courier New" w:cs="Courier New"/>
+          <w:sz w:val="16"/>
+          <w:szCs w:val="24"/>
+          <w:lang w:eastAsia="es-ES"/>
+        </w:rPr>
+      </w:pPr>
+      <w:proofErr w:type="spellStart"/>
+      <w:proofErr w:type="gramStart"/>
+      <w:r>
+        <w:rPr>
+          <w:rFonts w:ascii="Courier New" w:eastAsia="SimSun" w:hAnsi="Courier New" w:cs="Courier New"/>
+          <w:color w:val="000000"/>
+          <w:szCs w:val="30"/>
+          <w:lang w:eastAsia="es-ES"/>
+        </w:rPr>
+        <w:t>wc</w:t>
+      </w:r>
+      <w:proofErr w:type="spellEnd"/>
+      <w:r>
+        <w:rPr>
+          <w:rFonts w:ascii="Courier New" w:eastAsia="SimSun" w:hAnsi="Courier New" w:cs="Courier New"/>
+          <w:color w:val="000000"/>
+          <w:szCs w:val="30"/>
+          <w:lang w:eastAsia="es-ES"/>
+        </w:rPr>
+        <w:t>=</w:t>
+      </w:r>
+      <w:proofErr w:type="spellStart"/>
+      <w:proofErr w:type="gramEnd"/>
+      <w:r>
+        <w:rPr>
+          <w:rFonts w:ascii="Courier New" w:eastAsia="SimSun" w:hAnsi="Courier New" w:cs="Courier New"/>
+          <w:color w:val="000000"/>
+          <w:szCs w:val="30"/>
+          <w:lang w:eastAsia="es-ES"/>
+        </w:rPr>
+        <w:t>w_asignada</w:t>
+      </w:r>
+      <w:proofErr w:type="spellEnd"/>
+      <w:r>
+        <w:rPr>
+          <w:rFonts w:ascii="Courier New" w:eastAsia="SimSun" w:hAnsi="Courier New" w:cs="Courier New"/>
+          <w:color w:val="000000"/>
+          <w:szCs w:val="30"/>
+          <w:lang w:eastAsia="es-ES"/>
+        </w:rPr>
+        <w:t>;</w:t>
+      </w:r>
+    </w:p>
+    <w:p>
+      <w:pPr>
+        <w:autoSpaceDE w:val="0"/>
+        <w:autoSpaceDN w:val="0"/>
+        <w:adjustRightInd w:val="0"/>
+        <w:spacing w:after="0"/>
+        <w:ind w:left="708"/>
+        <w:jc w:val="left"/>
+        <w:rPr>
+          <w:rFonts w:ascii="Courier New" w:eastAsia="SimSun" w:hAnsi="Courier New" w:cs="Courier New"/>
+          <w:sz w:val="16"/>
+          <w:szCs w:val="24"/>
+          <w:lang w:eastAsia="es-ES"/>
+        </w:rPr>
+      </w:pPr>
+      <w:proofErr w:type="spellStart"/>
+      <w:r>
+        <w:rPr>
+          <w:rFonts w:ascii="Courier New" w:eastAsia="SimSun" w:hAnsi="Courier New" w:cs="Courier New"/>
+          <w:color w:val="000000"/>
+          <w:szCs w:val="30"/>
+          <w:lang w:eastAsia="es-ES"/>
+        </w:rPr>
+        <w:t>set_</w:t>
+      </w:r>
+      <w:proofErr w:type="gramStart"/>
+      <w:r>
+        <w:rPr>
+          <w:rFonts w:ascii="Courier New" w:eastAsia="SimSun" w:hAnsi="Courier New" w:cs="Courier New"/>
+          <w:color w:val="000000"/>
+          <w:szCs w:val="30"/>
+          <w:lang w:eastAsia="es-ES"/>
+        </w:rPr>
+        <w:t>param</w:t>
+      </w:r>
+      <w:proofErr w:type="spellEnd"/>
+      <w:r>
+        <w:rPr>
+          <w:rFonts w:ascii="Courier New" w:eastAsia="SimSun" w:hAnsi="Courier New" w:cs="Courier New"/>
+          <w:color w:val="000000"/>
+          <w:szCs w:val="30"/>
+          <w:lang w:eastAsia="es-ES"/>
+        </w:rPr>
+        <w:t>(</w:t>
+      </w:r>
+      <w:proofErr w:type="gramEnd"/>
+      <w:r>
+        <w:rPr>
+          <w:rFonts w:ascii="Courier New" w:eastAsia="SimSun" w:hAnsi="Courier New" w:cs="Courier New"/>
+          <w:color w:val="A020F0"/>
+          <w:szCs w:val="30"/>
+          <w:lang w:eastAsia="es-ES"/>
+        </w:rPr>
+        <w:t>'</w:t>
+      </w:r>
+      <w:proofErr w:type="spellStart"/>
+      <w:r>
+        <w:rPr>
+          <w:rFonts w:ascii="Courier New" w:eastAsia="SimSun" w:hAnsi="Courier New" w:cs="Courier New"/>
+          <w:color w:val="A020F0"/>
+          <w:szCs w:val="30"/>
+          <w:lang w:eastAsia="es-ES"/>
+        </w:rPr>
+        <w:t>ModulacionFM</w:t>
+      </w:r>
+      <w:proofErr w:type="spellEnd"/>
+      <w:r>
+        <w:rPr>
+          <w:rFonts w:ascii="Courier New" w:eastAsia="SimSun" w:hAnsi="Courier New" w:cs="Courier New"/>
+          <w:color w:val="A020F0"/>
+          <w:szCs w:val="30"/>
+          <w:lang w:eastAsia="es-ES"/>
+        </w:rPr>
+        <w:t>/sw1'</w:t>
+      </w:r>
+      <w:r>
+        <w:rPr>
+          <w:rFonts w:ascii="Courier New" w:eastAsia="SimSun" w:hAnsi="Courier New" w:cs="Courier New"/>
+          <w:color w:val="000000"/>
+          <w:szCs w:val="30"/>
+          <w:lang w:eastAsia="es-ES"/>
+        </w:rPr>
+        <w:t xml:space="preserve">, </w:t>
+      </w:r>
+      <w:r>
+        <w:rPr>
+          <w:rFonts w:ascii="Courier New" w:eastAsia="SimSun" w:hAnsi="Courier New" w:cs="Courier New"/>
+          <w:color w:val="A020F0"/>
+          <w:szCs w:val="30"/>
+          <w:lang w:eastAsia="es-ES"/>
+        </w:rPr>
+        <w:t>'</w:t>
+      </w:r>
+      <w:proofErr w:type="spellStart"/>
+      <w:r>
+        <w:rPr>
+          <w:rFonts w:ascii="Courier New" w:eastAsia="SimSun" w:hAnsi="Courier New" w:cs="Courier New"/>
+          <w:color w:val="A020F0"/>
+          <w:szCs w:val="30"/>
+          <w:lang w:eastAsia="es-ES"/>
+        </w:rPr>
+        <w:t>sw</w:t>
+      </w:r>
+      <w:proofErr w:type="spellEnd"/>
+      <w:r>
+        <w:rPr>
+          <w:rFonts w:ascii="Courier New" w:eastAsia="SimSun" w:hAnsi="Courier New" w:cs="Courier New"/>
+          <w:color w:val="A020F0"/>
+          <w:szCs w:val="30"/>
+          <w:lang w:eastAsia="es-ES"/>
+        </w:rPr>
+        <w:t>'</w:t>
+      </w:r>
+      <w:r>
+        <w:rPr>
+          <w:rFonts w:ascii="Courier New" w:eastAsia="SimSun" w:hAnsi="Courier New" w:cs="Courier New"/>
+          <w:color w:val="000000"/>
+          <w:szCs w:val="30"/>
+          <w:lang w:eastAsia="es-ES"/>
+        </w:rPr>
+        <w:t xml:space="preserve">, </w:t>
+      </w:r>
+      <w:r>
+        <w:rPr>
+          <w:rFonts w:ascii="Courier New" w:eastAsia="SimSun" w:hAnsi="Courier New" w:cs="Courier New"/>
+          <w:color w:val="A020F0"/>
+          <w:szCs w:val="30"/>
+          <w:lang w:eastAsia="es-ES"/>
+        </w:rPr>
+        <w:t>'1'</w:t>
+      </w:r>
+      <w:r>
+        <w:rPr>
+          <w:rFonts w:ascii="Courier New" w:eastAsia="SimSun" w:hAnsi="Courier New" w:cs="Courier New"/>
+          <w:color w:val="000000"/>
+          <w:szCs w:val="30"/>
+          <w:lang w:eastAsia="es-ES"/>
+        </w:rPr>
+        <w:t>);</w:t>
+      </w:r>
+      <w:r>
+        <w:rPr>
+          <w:rFonts w:ascii="Courier New" w:eastAsia="SimSun" w:hAnsi="Courier New" w:cs="Courier New"/>
+          <w:color w:val="228B22"/>
+          <w:szCs w:val="30"/>
+          <w:lang w:eastAsia="es-ES"/>
+        </w:rPr>
+        <w:t>%</w:t>
+      </w:r>
+      <w:proofErr w:type="spellStart"/>
+      <w:r>
+        <w:rPr>
+          <w:rFonts w:ascii="Courier New" w:eastAsia="SimSun" w:hAnsi="Courier New" w:cs="Courier New"/>
+          <w:color w:val="228B22"/>
+          <w:szCs w:val="30"/>
+          <w:lang w:eastAsia="es-ES"/>
+        </w:rPr>
+        <w:t>setea</w:t>
+      </w:r>
+      <w:proofErr w:type="spellEnd"/>
+      <w:r>
+        <w:rPr>
+          <w:rFonts w:ascii="Courier New" w:eastAsia="SimSun" w:hAnsi="Courier New" w:cs="Courier New"/>
+          <w:color w:val="228B22"/>
+          <w:szCs w:val="30"/>
+          <w:lang w:eastAsia="es-ES"/>
+        </w:rPr>
+        <w:t xml:space="preserve"> el </w:t>
+      </w:r>
+      <w:proofErr w:type="spellStart"/>
+      <w:r>
+        <w:rPr>
+          <w:rFonts w:ascii="Courier New" w:eastAsia="SimSun" w:hAnsi="Courier New" w:cs="Courier New"/>
+          <w:color w:val="228B22"/>
+          <w:szCs w:val="30"/>
+          <w:lang w:eastAsia="es-ES"/>
+        </w:rPr>
+        <w:t>switch</w:t>
+      </w:r>
+      <w:proofErr w:type="spellEnd"/>
+      <w:r>
+        <w:rPr>
+          <w:rFonts w:ascii="Courier New" w:eastAsia="SimSun" w:hAnsi="Courier New" w:cs="Courier New"/>
+          <w:color w:val="228B22"/>
+          <w:szCs w:val="30"/>
+          <w:lang w:eastAsia="es-ES"/>
+        </w:rPr>
+        <w:t xml:space="preserve"> para moduladora seno</w:t>
+      </w:r>
+    </w:p>
+    <w:p>
+      <w:pPr>
+        <w:autoSpaceDE w:val="0"/>
+        <w:autoSpaceDN w:val="0"/>
+        <w:adjustRightInd w:val="0"/>
+        <w:spacing w:after="0"/>
+        <w:ind w:left="708"/>
+        <w:jc w:val="left"/>
+        <w:rPr>
+          <w:rFonts w:ascii="Courier New" w:eastAsia="SimSun" w:hAnsi="Courier New" w:cs="Courier New"/>
+          <w:sz w:val="16"/>
+          <w:szCs w:val="24"/>
+          <w:lang w:eastAsia="es-ES"/>
+        </w:rPr>
+      </w:pPr>
+      <w:proofErr w:type="gramStart"/>
+      <w:r>
+        <w:rPr>
+          <w:rFonts w:ascii="Courier New" w:eastAsia="SimSun" w:hAnsi="Courier New" w:cs="Courier New"/>
+          <w:color w:val="000000"/>
+          <w:szCs w:val="30"/>
+          <w:lang w:eastAsia="es-ES"/>
+        </w:rPr>
+        <w:t>sim</w:t>
+      </w:r>
+      <w:proofErr w:type="gramEnd"/>
+      <w:r>
+        <w:rPr>
+          <w:rFonts w:ascii="Courier New" w:eastAsia="SimSun" w:hAnsi="Courier New" w:cs="Courier New"/>
+          <w:color w:val="000000"/>
+          <w:szCs w:val="30"/>
+          <w:lang w:eastAsia="es-ES"/>
+        </w:rPr>
+        <w:t>(</w:t>
+      </w:r>
+      <w:r>
+        <w:rPr>
+          <w:rFonts w:ascii="Courier New" w:eastAsia="SimSun" w:hAnsi="Courier New" w:cs="Courier New"/>
+          <w:color w:val="A020F0"/>
+          <w:szCs w:val="30"/>
+          <w:lang w:eastAsia="es-ES"/>
+        </w:rPr>
+        <w:t>'</w:t>
+      </w:r>
+      <w:proofErr w:type="spellStart"/>
+      <w:r>
+        <w:rPr>
+          <w:rFonts w:ascii="Courier New" w:eastAsia="SimSun" w:hAnsi="Courier New" w:cs="Courier New"/>
+          <w:color w:val="A020F0"/>
+          <w:szCs w:val="30"/>
+          <w:lang w:eastAsia="es-ES"/>
+        </w:rPr>
+        <w:t>ModulacionFM.slx</w:t>
+      </w:r>
+      <w:proofErr w:type="spellEnd"/>
+      <w:r>
+        <w:rPr>
+          <w:rFonts w:ascii="Courier New" w:eastAsia="SimSun" w:hAnsi="Courier New" w:cs="Courier New"/>
+          <w:color w:val="A020F0"/>
+          <w:szCs w:val="30"/>
+          <w:lang w:eastAsia="es-ES"/>
+        </w:rPr>
+        <w:t>'</w:t>
+      </w:r>
+      <w:r>
+        <w:rPr>
+          <w:rFonts w:ascii="Courier New" w:eastAsia="SimSun" w:hAnsi="Courier New" w:cs="Courier New"/>
+          <w:color w:val="000000"/>
+          <w:szCs w:val="30"/>
+          <w:lang w:eastAsia="es-ES"/>
+        </w:rPr>
+        <w:t>);</w:t>
+      </w:r>
+    </w:p>
+    <w:p>
+      <w:pPr>
+        <w:autoSpaceDE w:val="0"/>
+        <w:autoSpaceDN w:val="0"/>
+        <w:adjustRightInd w:val="0"/>
+        <w:spacing w:after="0"/>
+        <w:ind w:left="708"/>
+        <w:jc w:val="left"/>
+        <w:rPr>
+          <w:rFonts w:ascii="Courier New" w:eastAsia="SimSun" w:hAnsi="Courier New" w:cs="Courier New"/>
+          <w:sz w:val="16"/>
+          <w:szCs w:val="24"/>
+          <w:lang w:eastAsia="es-ES"/>
+        </w:rPr>
+      </w:pPr>
+      <w:proofErr w:type="gramStart"/>
+      <w:r>
+        <w:rPr>
+          <w:rFonts w:ascii="Courier New" w:eastAsia="SimSun" w:hAnsi="Courier New" w:cs="Courier New"/>
+          <w:color w:val="000000"/>
+          <w:szCs w:val="30"/>
+          <w:lang w:eastAsia="es-ES"/>
+        </w:rPr>
+        <w:t>pause</w:t>
+      </w:r>
+      <w:proofErr w:type="gramEnd"/>
+      <w:r>
+        <w:rPr>
+          <w:rFonts w:ascii="Courier New" w:eastAsia="SimSun" w:hAnsi="Courier New" w:cs="Courier New"/>
+          <w:color w:val="000000"/>
+          <w:szCs w:val="30"/>
+          <w:lang w:eastAsia="es-ES"/>
+        </w:rPr>
+        <w:t>;</w:t>
+      </w:r>
+    </w:p>
+    <w:p>
+      <w:pPr>
+        <w:spacing w:after="160" w:line="259" w:lineRule="auto"/>
+        <w:rPr>
+          <w:rFonts w:cs="Arial"/>
+          <w:b/>
+          <w:bCs/>
+          <w:sz w:val="22"/>
+        </w:rPr>
+      </w:pPr>
+    </w:p>
+    <w:p>
+      <w:pPr>
+        <w:spacing w:after="160" w:line="259" w:lineRule="auto"/>
+        <w:rPr>
+          <w:rFonts w:cs="Arial"/>
+          <w:b/>
+          <w:bCs/>
+          <w:sz w:val="22"/>
+        </w:rPr>
+      </w:pPr>
+    </w:p>
+    <w:p>
+      <w:pPr>
+        <w:spacing w:after="160" w:line="259" w:lineRule="auto"/>
+        <w:rPr>
+          <w:rFonts w:cs="Arial"/>
+          <w:b/>
+          <w:bCs/>
+          <w:sz w:val="22"/>
+        </w:rPr>
+      </w:pPr>
+    </w:p>
+    <w:p>
+      <w:pPr>
+        <w:spacing w:after="160" w:line="259" w:lineRule="auto"/>
+        <w:rPr>
+          <w:rFonts w:cs="Arial"/>
+          <w:b/>
+          <w:bCs/>
+          <w:sz w:val="22"/>
+        </w:rPr>
+      </w:pPr>
+    </w:p>
+    <w:p>
+      <w:pPr>
+        <w:spacing w:after="160" w:line="259" w:lineRule="auto"/>
+        <w:rPr>
+          <w:rFonts w:cs="Arial"/>
+          <w:b/>
+          <w:bCs/>
+          <w:sz w:val="22"/>
+        </w:rPr>
+      </w:pPr>
+    </w:p>
+    <w:p>
+      <w:pPr>
+        <w:spacing w:after="160" w:line="259" w:lineRule="auto"/>
+        <w:rPr>
+          <w:rFonts w:cs="Arial"/>
+          <w:b/>
+          <w:bCs/>
+          <w:sz w:val="22"/>
+        </w:rPr>
+      </w:pPr>
+    </w:p>
+    <w:p>
+      <w:pPr>
+        <w:spacing w:after="160" w:line="259" w:lineRule="auto"/>
+        <w:rPr>
+          <w:rFonts w:cs="Arial"/>
+          <w:bCs/>
+          <w:sz w:val="22"/>
+        </w:rPr>
+      </w:pPr>
+      <w:r>
+        <w:rPr>
+          <w:rFonts w:cs="Arial"/>
+          <w:bCs/>
+          <w:sz w:val="22"/>
+        </w:rPr>
+        <w:lastRenderedPageBreak/>
+        <w:t>Y las salidas en el osciloscopio y analizador de espectro fueron las siguientes:</w:t>
+      </w:r>
+    </w:p>
+    <w:p>
+      <w:pPr>
+        <w:spacing w:after="160" w:line="259" w:lineRule="auto"/>
+        <w:rPr>
+          <w:rFonts w:cs="Arial"/>
+          <w:b/>
+          <w:bCs/>
+          <w:sz w:val="22"/>
+        </w:rPr>
+      </w:pPr>
+      <w:r>
+        <w:rPr>
+          <w:rFonts w:cs="Arial"/>
+          <w:b/>
+          <w:bCs/>
+          <w:sz w:val="22"/>
+        </w:rPr>
+        <w:drawing>
+          <wp:inline distT="0" distB="0" distL="0" distR="0" wp14:anchorId="26D6EB82" wp14:editId="6B54BE24">
+            <wp:extent cx="5760085" cy="2588260"/>
+            <wp:effectExtent l="0" t="0" r="0" b="2540"/>
+            <wp:docPr id="9" name="Imagen 9"/>
+            <wp:cNvGraphicFramePr>
+              <a:graphicFrameLocks xmlns:a="http://schemas.openxmlformats.org/drawingml/2006/main" noChangeAspect="1"/>
+            </wp:cNvGraphicFramePr>
+            <a:graphic xmlns:a="http://schemas.openxmlformats.org/drawingml/2006/main">
+              <a:graphicData uri="http://schemas.openxmlformats.org/drawingml/2006/picture">
+                <pic:pic xmlns:pic="http://schemas.openxmlformats.org/drawingml/2006/picture">
+                  <pic:nvPicPr>
+                    <pic:cNvPr id="1" name=""/>
+                    <pic:cNvPicPr/>
+                  </pic:nvPicPr>
+                  <pic:blipFill>
+                    <a:blip r:embed="rId20"/>
+                    <a:stretch>
+                      <a:fillRect/>
+                    </a:stretch>
+                  </pic:blipFill>
+                  <pic:spPr>
+                    <a:xfrm>
+                      <a:off x="0" y="0"/>
+                      <a:ext cx="5760085" cy="2588260"/>
+                    </a:xfrm>
+                    <a:prstGeom prst="rect">
+                      <a:avLst/>
+                    </a:prstGeom>
+                  </pic:spPr>
+                </pic:pic>
+              </a:graphicData>
+            </a:graphic>
+          </wp:inline>
+        </w:drawing>
+      </w:r>
+    </w:p>
+    <w:p>
+      <w:pPr>
+        <w:spacing w:after="160" w:line="259" w:lineRule="auto"/>
+        <w:rPr>
+          <w:rFonts w:cs="Arial"/>
+          <w:b/>
+          <w:bCs/>
+          <w:sz w:val="22"/>
+        </w:rPr>
+      </w:pPr>
+      <w:r>
+        <w:rPr>
+          <w:noProof/>
+          <w:lang w:eastAsia="es-AR"/>
+        </w:rPr>
+        <w:drawing>
+          <wp:inline distT="0" distB="0" distL="0" distR="0" wp14:anchorId="6B0439E9" wp14:editId="4CD2E504">
+            <wp:extent cx="5760085" cy="2686685"/>
+            <wp:effectExtent l="0" t="0" r="0" b="0"/>
+            <wp:docPr id="12" name="Imagen 12"/>
+            <wp:cNvGraphicFramePr>
+              <a:graphicFrameLocks xmlns:a="http://schemas.openxmlformats.org/drawingml/2006/main" noChangeAspect="1"/>
+            </wp:cNvGraphicFramePr>
+            <a:graphic xmlns:a="http://schemas.openxmlformats.org/drawingml/2006/main">
+              <a:graphicData uri="http://schemas.openxmlformats.org/drawingml/2006/picture">
+                <pic:pic xmlns:pic="http://schemas.openxmlformats.org/drawingml/2006/picture">
+                  <pic:nvPicPr>
+                    <pic:cNvPr id="1" name=""/>
+                    <pic:cNvPicPr/>
+                  </pic:nvPicPr>
+                  <pic:blipFill>
+                    <a:blip r:embed="rId21"/>
+                    <a:stretch>
+                      <a:fillRect/>
+                    </a:stretch>
+                  </pic:blipFill>
+                  <pic:spPr>
+                    <a:xfrm>
+                      <a:off x="0" y="0"/>
+                      <a:ext cx="5760085" cy="2686685"/>
+                    </a:xfrm>
+                    <a:prstGeom prst="rect">
+                      <a:avLst/>
+                    </a:prstGeom>
+                  </pic:spPr>
+                </pic:pic>
+              </a:graphicData>
+            </a:graphic>
+          </wp:inline>
+        </w:drawing>
+      </w:r>
+    </w:p>
+    <w:p>
+      <w:pPr>
         <w:pStyle w:val="Prrafodelista"/>
-        <w:numPr>
-          <w:ilvl w:val="0"/>
-          <w:numId w:val="26"/>
-        </w:numPr>
         <w:spacing w:after="160" w:line="259" w:lineRule="auto"/>
         <w:ind w:left="434"/>
         <w:rPr>
@@ -1422,251 +2287,736 @@
           <w:sz w:val="22"/>
         </w:rPr>
       </w:pPr>
-      <w:r>
-        <w:rPr>
-          <w:rFonts w:cs="Arial"/>
-          <w:sz w:val="22"/>
-        </w:rPr>
-        <w:t xml:space="preserve"> Configurar la desviación de frecuencia en 50 y la frecuencia angular Wc en la asignada por la cátedra. Graficar el espectro y la señal temporal para la señal modulada por la </w:t>
-      </w:r>
-      <w:r>
-        <w:rPr>
-          <w:rFonts w:cs="Arial"/>
-          <w:b/>
-          <w:bCs/>
-          <w:sz w:val="22"/>
-        </w:rPr>
-        <w:t>senoide</w:t>
-      </w:r>
-      <w:bookmarkStart w:id="0" w:name="_GoBack"/>
-      <w:bookmarkEnd w:id="0"/>
-    </w:p>
-    <w:p>
-      <w:pPr>
-        <w:pStyle w:val="Prrafodelista"/>
-        <w:numPr>
-          <w:ilvl w:val="0"/>
-          <w:numId w:val="26"/>
-        </w:numPr>
+    </w:p>
+    <w:p>
+      <w:pPr>
+        <w:pStyle w:val="Ttulo2"/>
+      </w:pPr>
+      <w:r>
+        <w:t>Volver a simular, pero esta vez, aumentar y disminuir la desviación de frecuencia en el mayor rango posible, sin que la amplitud de la señal modulada deje de ser constante o se observen deformaciones no deseadas en la onda. Grafique la señ</w:t>
+      </w:r>
+      <w:r>
+        <w:t>al modulada para ambos extremos</w:t>
+      </w:r>
+    </w:p>
+    <w:p>
+      <w:pPr>
         <w:spacing w:after="160" w:line="259" w:lineRule="auto"/>
-        <w:ind w:left="434"/>
-        <w:rPr>
-          <w:rFonts w:cs="Arial"/>
-          <w:sz w:val="22"/>
-        </w:rPr>
-      </w:pPr>
-      <w:r>
-        <w:rPr>
-          <w:rFonts w:cs="Arial"/>
-          <w:sz w:val="22"/>
-        </w:rPr>
-        <w:t>Volver a simular, pero esta vez, aumentar y disminuir la desviación de frecuencia en el mayor rango posible, sin que la amplitud de la señal modulada deje de ser constante o se observen deformaciones no deseadas en la onda.  Grafique la señal modulada para ambos extremos y responda:</w:t>
-      </w:r>
-    </w:p>
-    <w:p>
-      <w:pPr>
-        <w:pStyle w:val="Prrafodelista"/>
-        <w:numPr>
-          <w:ilvl w:val="0"/>
-          <w:numId w:val="27"/>
-        </w:numPr>
+        <w:rPr>
+          <w:rFonts w:cs="Arial"/>
+          <w:sz w:val="22"/>
+        </w:rPr>
+      </w:pPr>
+      <w:r>
+        <w:rPr>
+          <w:rFonts w:cs="Arial"/>
+          <w:sz w:val="22"/>
+        </w:rPr>
+        <w:t xml:space="preserve">Se prueban distintos valores de </w:t>
+      </w:r>
+      <w:proofErr w:type="spellStart"/>
+      <w:r>
+        <w:rPr>
+          <w:rFonts w:cs="Arial"/>
+          <w:sz w:val="22"/>
+        </w:rPr>
+        <w:t>f_delta</w:t>
+      </w:r>
+      <w:proofErr w:type="spellEnd"/>
+      <w:r>
+        <w:rPr>
+          <w:rFonts w:cs="Arial"/>
+          <w:sz w:val="22"/>
+        </w:rPr>
+        <w:t>, y se observan los siguientes resultados:</w:t>
+      </w:r>
+    </w:p>
+    <w:p>
+      <w:pPr>
         <w:spacing w:after="160" w:line="259" w:lineRule="auto"/>
-        <w:ind w:left="794"/>
-        <w:rPr>
-          <w:rFonts w:cs="Arial"/>
-          <w:sz w:val="22"/>
-        </w:rPr>
-      </w:pPr>
-      <w:r>
-        <w:rPr>
-          <w:rFonts w:cs="Arial"/>
-          <w:sz w:val="22"/>
-        </w:rPr>
+        <w:rPr>
+          <w:rFonts w:cs="Arial"/>
+          <w:sz w:val="22"/>
+        </w:rPr>
+      </w:pPr>
+      <w:r>
+        <w:rPr>
+          <w:rFonts w:cs="Arial"/>
+          <w:sz w:val="22"/>
+        </w:rPr>
+        <w:t xml:space="preserve">Para </w:t>
+      </w:r>
+      <w:r>
+        <w:t>f</w:t>
+      </w:r>
+      <w:r>
+        <w:rPr>
+          <w:vertAlign w:val="subscript"/>
+        </w:rPr>
+        <w:t>∆</w:t>
+      </w:r>
+      <w:r>
+        <w:rPr>
+          <w:rFonts w:cs="Arial"/>
+          <w:sz w:val="22"/>
+        </w:rPr>
+        <w:t>=100:</w:t>
+      </w:r>
+    </w:p>
+    <w:p>
+      <w:pPr>
+        <w:spacing w:after="160" w:line="259" w:lineRule="auto"/>
+        <w:rPr>
+          <w:rFonts w:cs="Arial"/>
+          <w:sz w:val="22"/>
+        </w:rPr>
+      </w:pPr>
+      <w:r>
+        <w:rPr>
+          <w:rFonts w:cs="Arial"/>
+          <w:sz w:val="22"/>
+        </w:rPr>
+        <w:lastRenderedPageBreak/>
+        <w:drawing>
+          <wp:inline distT="0" distB="0" distL="0" distR="0" wp14:anchorId="69DE1E0F" wp14:editId="040A26E8">
+            <wp:extent cx="5760085" cy="2588260"/>
+            <wp:effectExtent l="0" t="0" r="0" b="2540"/>
+            <wp:docPr id="14" name="Imagen 14"/>
+            <wp:cNvGraphicFramePr>
+              <a:graphicFrameLocks xmlns:a="http://schemas.openxmlformats.org/drawingml/2006/main" noChangeAspect="1"/>
+            </wp:cNvGraphicFramePr>
+            <a:graphic xmlns:a="http://schemas.openxmlformats.org/drawingml/2006/main">
+              <a:graphicData uri="http://schemas.openxmlformats.org/drawingml/2006/picture">
+                <pic:pic xmlns:pic="http://schemas.openxmlformats.org/drawingml/2006/picture">
+                  <pic:nvPicPr>
+                    <pic:cNvPr id="1" name=""/>
+                    <pic:cNvPicPr/>
+                  </pic:nvPicPr>
+                  <pic:blipFill>
+                    <a:blip r:embed="rId22"/>
+                    <a:stretch>
+                      <a:fillRect/>
+                    </a:stretch>
+                  </pic:blipFill>
+                  <pic:spPr>
+                    <a:xfrm>
+                      <a:off x="0" y="0"/>
+                      <a:ext cx="5760085" cy="2588260"/>
+                    </a:xfrm>
+                    <a:prstGeom prst="rect">
+                      <a:avLst/>
+                    </a:prstGeom>
+                  </pic:spPr>
+                </pic:pic>
+              </a:graphicData>
+            </a:graphic>
+          </wp:inline>
+        </w:drawing>
+      </w:r>
+    </w:p>
+    <w:p>
+      <w:pPr>
+        <w:spacing w:after="160" w:line="259" w:lineRule="auto"/>
+        <w:rPr>
+          <w:rFonts w:cs="Arial"/>
+          <w:sz w:val="22"/>
+        </w:rPr>
+      </w:pPr>
+      <w:r>
+        <w:rPr>
+          <w:noProof/>
+          <w:lang w:eastAsia="es-AR"/>
+        </w:rPr>
+        <w:drawing>
+          <wp:inline distT="0" distB="0" distL="0" distR="0" wp14:anchorId="77862B2F" wp14:editId="448B819B">
+            <wp:extent cx="5760085" cy="2699385"/>
+            <wp:effectExtent l="0" t="0" r="0" b="5715"/>
+            <wp:docPr id="13" name="Imagen 13"/>
+            <wp:cNvGraphicFramePr>
+              <a:graphicFrameLocks xmlns:a="http://schemas.openxmlformats.org/drawingml/2006/main" noChangeAspect="1"/>
+            </wp:cNvGraphicFramePr>
+            <a:graphic xmlns:a="http://schemas.openxmlformats.org/drawingml/2006/main">
+              <a:graphicData uri="http://schemas.openxmlformats.org/drawingml/2006/picture">
+                <pic:pic xmlns:pic="http://schemas.openxmlformats.org/drawingml/2006/picture">
+                  <pic:nvPicPr>
+                    <pic:cNvPr id="1" name=""/>
+                    <pic:cNvPicPr/>
+                  </pic:nvPicPr>
+                  <pic:blipFill>
+                    <a:blip r:embed="rId23"/>
+                    <a:stretch>
+                      <a:fillRect/>
+                    </a:stretch>
+                  </pic:blipFill>
+                  <pic:spPr>
+                    <a:xfrm>
+                      <a:off x="0" y="0"/>
+                      <a:ext cx="5760085" cy="2699385"/>
+                    </a:xfrm>
+                    <a:prstGeom prst="rect">
+                      <a:avLst/>
+                    </a:prstGeom>
+                  </pic:spPr>
+                </pic:pic>
+              </a:graphicData>
+            </a:graphic>
+          </wp:inline>
+        </w:drawing>
+      </w:r>
+    </w:p>
+    <w:p>
+      <w:pPr>
+        <w:spacing w:after="160" w:line="259" w:lineRule="auto"/>
+        <w:rPr>
+          <w:rFonts w:cs="Arial"/>
+          <w:sz w:val="22"/>
+        </w:rPr>
+      </w:pPr>
+    </w:p>
+    <w:p>
+      <w:pPr>
+        <w:spacing w:after="160" w:line="259" w:lineRule="auto"/>
+        <w:rPr>
+          <w:rFonts w:cs="Arial"/>
+          <w:sz w:val="22"/>
+        </w:rPr>
+      </w:pPr>
+      <w:r>
+        <w:rPr>
+          <w:rFonts w:cs="Arial"/>
+          <w:sz w:val="22"/>
+        </w:rPr>
+        <w:t xml:space="preserve">Para </w:t>
+      </w:r>
+      <w:r>
+        <w:t>f</w:t>
+      </w:r>
+      <w:r>
+        <w:rPr>
+          <w:vertAlign w:val="subscript"/>
+        </w:rPr>
+        <w:t>∆</w:t>
+      </w:r>
+      <w:r>
+        <w:rPr>
+          <w:rFonts w:cs="Arial"/>
+          <w:sz w:val="22"/>
+        </w:rPr>
+        <w:t>=5rad/s:</w:t>
+      </w:r>
+    </w:p>
+    <w:p>
+      <w:pPr>
+        <w:spacing w:after="160" w:line="259" w:lineRule="auto"/>
+        <w:rPr>
+          <w:rFonts w:cs="Arial"/>
+          <w:sz w:val="22"/>
+        </w:rPr>
+      </w:pPr>
+      <w:r>
+        <w:rPr>
+          <w:rFonts w:cs="Arial"/>
+          <w:sz w:val="22"/>
+        </w:rPr>
+        <w:drawing>
+          <wp:inline distT="0" distB="0" distL="0" distR="0" wp14:anchorId="09335E89" wp14:editId="608B7F1A">
+            <wp:extent cx="5760085" cy="2588260"/>
+            <wp:effectExtent l="0" t="0" r="0" b="2540"/>
+            <wp:docPr id="17" name="Imagen 17"/>
+            <wp:cNvGraphicFramePr>
+              <a:graphicFrameLocks xmlns:a="http://schemas.openxmlformats.org/drawingml/2006/main" noChangeAspect="1"/>
+            </wp:cNvGraphicFramePr>
+            <a:graphic xmlns:a="http://schemas.openxmlformats.org/drawingml/2006/main">
+              <a:graphicData uri="http://schemas.openxmlformats.org/drawingml/2006/picture">
+                <pic:pic xmlns:pic="http://schemas.openxmlformats.org/drawingml/2006/picture">
+                  <pic:nvPicPr>
+                    <pic:cNvPr id="1" name=""/>
+                    <pic:cNvPicPr/>
+                  </pic:nvPicPr>
+                  <pic:blipFill>
+                    <a:blip r:embed="rId24"/>
+                    <a:stretch>
+                      <a:fillRect/>
+                    </a:stretch>
+                  </pic:blipFill>
+                  <pic:spPr>
+                    <a:xfrm>
+                      <a:off x="0" y="0"/>
+                      <a:ext cx="5760085" cy="2588260"/>
+                    </a:xfrm>
+                    <a:prstGeom prst="rect">
+                      <a:avLst/>
+                    </a:prstGeom>
+                  </pic:spPr>
+                </pic:pic>
+              </a:graphicData>
+            </a:graphic>
+          </wp:inline>
+        </w:drawing>
+      </w:r>
+    </w:p>
+    <w:p>
+      <w:pPr>
+        <w:spacing w:after="160" w:line="259" w:lineRule="auto"/>
+        <w:rPr>
+          <w:rFonts w:cs="Arial"/>
+          <w:sz w:val="22"/>
+        </w:rPr>
+      </w:pPr>
+      <w:r>
+        <w:rPr>
+          <w:noProof/>
+          <w:lang w:eastAsia="es-AR"/>
+        </w:rPr>
+        <w:lastRenderedPageBreak/>
+        <w:drawing>
+          <wp:inline distT="0" distB="0" distL="0" distR="0" wp14:anchorId="0AF75AA4" wp14:editId="68572FCD">
+            <wp:extent cx="5760085" cy="2700655"/>
+            <wp:effectExtent l="0" t="0" r="0" b="4445"/>
+            <wp:docPr id="16" name="Imagen 16"/>
+            <wp:cNvGraphicFramePr>
+              <a:graphicFrameLocks xmlns:a="http://schemas.openxmlformats.org/drawingml/2006/main" noChangeAspect="1"/>
+            </wp:cNvGraphicFramePr>
+            <a:graphic xmlns:a="http://schemas.openxmlformats.org/drawingml/2006/main">
+              <a:graphicData uri="http://schemas.openxmlformats.org/drawingml/2006/picture">
+                <pic:pic xmlns:pic="http://schemas.openxmlformats.org/drawingml/2006/picture">
+                  <pic:nvPicPr>
+                    <pic:cNvPr id="1" name=""/>
+                    <pic:cNvPicPr/>
+                  </pic:nvPicPr>
+                  <pic:blipFill>
+                    <a:blip r:embed="rId25"/>
+                    <a:stretch>
+                      <a:fillRect/>
+                    </a:stretch>
+                  </pic:blipFill>
+                  <pic:spPr>
+                    <a:xfrm>
+                      <a:off x="0" y="0"/>
+                      <a:ext cx="5760085" cy="2700655"/>
+                    </a:xfrm>
+                    <a:prstGeom prst="rect">
+                      <a:avLst/>
+                    </a:prstGeom>
+                  </pic:spPr>
+                </pic:pic>
+              </a:graphicData>
+            </a:graphic>
+          </wp:inline>
+        </w:drawing>
+      </w:r>
+    </w:p>
+    <w:p>
+      <w:pPr>
+        <w:pStyle w:val="Ttulo3"/>
+      </w:pPr>
+      <w:r>
         <w:t>Describa que sucede con la frecuencia de la señal modulada en ambos casos.</w:t>
       </w:r>
     </w:p>
     <w:p>
-      <w:pPr>
-        <w:pStyle w:val="Prrafodelista"/>
-        <w:numPr>
-          <w:ilvl w:val="0"/>
-          <w:numId w:val="27"/>
-        </w:numPr>
+      <w:r>
+        <w:t>En el caso de f</w:t>
+      </w:r>
+      <w:r>
+        <w:rPr>
+          <w:vertAlign w:val="subscript"/>
+        </w:rPr>
+        <w:t>∆</w:t>
+      </w:r>
+      <w:r>
+        <w:t>=</w:t>
+      </w:r>
+      <w:r>
+        <w:t>100</w:t>
+      </w:r>
+      <w:r>
+        <w:t>,</w:t>
+      </w:r>
+      <w:r>
+        <w:t xml:space="preserve"> se observan pequeñas deformaciones en la señal modulada particularmente para </w:t>
+      </w:r>
+      <w:proofErr w:type="gramStart"/>
+      <w:r>
+        <w:t>los  valores</w:t>
+      </w:r>
+      <w:proofErr w:type="gramEnd"/>
+      <w:r>
+        <w:t xml:space="preserve"> negativos máximos  de la señal modulada. Se tomó este valor de </w:t>
+      </w:r>
+      <w:r>
+        <w:t>f</w:t>
+      </w:r>
+      <w:r>
+        <w:rPr>
+          <w:vertAlign w:val="subscript"/>
+        </w:rPr>
+        <w:t>∆</w:t>
+      </w:r>
+      <w:r>
+        <w:t xml:space="preserve"> ya que para mayores valores empezaban a notarse cambios significativos en la amplitud de la señal modulada.</w:t>
+      </w:r>
+    </w:p>
+    <w:p>
+      <w:r>
+        <w:t xml:space="preserve">Para un </w:t>
+      </w:r>
+      <w:r>
+        <w:t>f</w:t>
+      </w:r>
+      <w:r>
+        <w:rPr>
+          <w:vertAlign w:val="subscript"/>
+        </w:rPr>
+        <w:t>∆</w:t>
+      </w:r>
+      <w:r>
+        <w:t xml:space="preserve"> pequeño, la señal modulada es prácticamente igual a la portadora. Los cambios en la frecuencia relativa son imperceptibles a simple vista.</w:t>
+      </w:r>
+    </w:p>
+    <w:p>
+      <w:pPr>
+        <w:pStyle w:val="Ttulo3"/>
+      </w:pPr>
+      <w:r>
+        <w:t xml:space="preserve"> </w:t>
+      </w:r>
+      <w:r>
+        <w:t>Describa que sucede con el espectro de la señal en ambos casos</w:t>
+      </w:r>
+    </w:p>
+    <w:p>
+      <w:pPr>
         <w:spacing w:after="160" w:line="259" w:lineRule="auto"/>
-        <w:ind w:left="794"/>
-        <w:rPr>
-          <w:rFonts w:cs="Arial"/>
-          <w:sz w:val="22"/>
-        </w:rPr>
-      </w:pPr>
-      <w:r>
-        <w:rPr>
-          <w:rFonts w:cs="Arial"/>
-          <w:sz w:val="22"/>
-        </w:rPr>
-        <w:t>Describa que sucede con el espectro de la señal en ambos casos</w:t>
-      </w:r>
-    </w:p>
-    <w:p>
-      <w:pPr>
-        <w:pStyle w:val="Prrafodelista"/>
-        <w:numPr>
-          <w:ilvl w:val="0"/>
-          <w:numId w:val="27"/>
-        </w:numPr>
+      </w:pPr>
+      <w:r>
+        <w:rPr>
+          <w:rFonts w:cs="Arial"/>
+          <w:sz w:val="22"/>
+        </w:rPr>
+        <w:t xml:space="preserve">Para el caso de </w:t>
+      </w:r>
+      <w:r>
+        <w:t>f</w:t>
+      </w:r>
+      <w:r>
+        <w:rPr>
+          <w:vertAlign w:val="subscript"/>
+        </w:rPr>
+        <w:t>∆</w:t>
+      </w:r>
+      <w:r>
+        <w:t xml:space="preserve"> =100, se observa un gran crecimiento en el ancho de banda de la señal transmitida, llegando incluso a f=0. </w:t>
+      </w:r>
+      <w:proofErr w:type="spellStart"/>
+      <w:r>
+        <w:t>Tambien</w:t>
+      </w:r>
+      <w:proofErr w:type="spellEnd"/>
+      <w:r>
+        <w:t>, se observan muchos picos de amplitud, correspondientes a las distintas componentes de la señal modulada.</w:t>
+      </w:r>
+    </w:p>
+    <w:p>
+      <w:pPr>
         <w:spacing w:after="160" w:line="259" w:lineRule="auto"/>
-        <w:ind w:left="794"/>
-        <w:rPr>
-          <w:rFonts w:cs="Arial"/>
-          <w:sz w:val="22"/>
-        </w:rPr>
-      </w:pPr>
-      <w:r>
-        <w:rPr>
-          <w:rFonts w:cs="Arial"/>
-          <w:sz w:val="22"/>
-        </w:rPr>
+        <w:rPr>
+          <w:rFonts w:cs="Arial"/>
+          <w:sz w:val="22"/>
+        </w:rPr>
+      </w:pPr>
+      <w:r>
+        <w:t xml:space="preserve">En el caso de </w:t>
+      </w:r>
+      <w:r>
+        <w:t>f</w:t>
+      </w:r>
+      <w:r>
+        <w:rPr>
+          <w:vertAlign w:val="subscript"/>
+        </w:rPr>
+        <w:t>∆</w:t>
+      </w:r>
+      <w:r>
+        <w:t xml:space="preserve"> =5, se observa prácticamente la amplitud en la frecuencia de la portadora, con un ancho de banda mucho más reducido.</w:t>
+      </w:r>
+    </w:p>
+    <w:p>
+      <w:pPr>
+        <w:pStyle w:val="Ttulo3"/>
+        <w:rPr>
+          <w:rFonts w:eastAsia="Times New Roman"/>
+        </w:rPr>
+      </w:pPr>
+      <w:r>
         <w:t xml:space="preserve">¿Qué condición debe cumplir </w:t>
       </w:r>
       <m:oMath>
         <m:r>
+          <m:rPr>
+            <m:sty m:val="bi"/>
+          </m:rPr>
           <w:rPr>
-            <w:rFonts w:ascii="Cambria Math" w:hAnsi="Cambria Math" w:cs="Arial"/>
-            <w:sz w:val="22"/>
+            <w:rFonts w:ascii="Cambria Math" w:hAnsi="Cambria Math"/>
           </w:rPr>
           <m:t>f∆</m:t>
         </m:r>
       </m:oMath>
       <w:r>
         <w:rPr>
-          <w:rFonts w:eastAsiaTheme="minorEastAsia" w:cs="Arial"/>
-          <w:sz w:val="22"/>
+          <w:rFonts w:eastAsiaTheme="minorEastAsia"/>
         </w:rPr>
         <w:t xml:space="preserve"> con respecto a </w:t>
       </w:r>
       <m:oMath>
         <m:r>
+          <m:rPr>
+            <m:sty m:val="bi"/>
+          </m:rPr>
           <w:rPr>
-            <w:rFonts w:ascii="Cambria Math" w:eastAsiaTheme="minorEastAsia" w:hAnsi="Cambria Math" w:cs="Arial"/>
-            <w:sz w:val="22"/>
+            <w:rFonts w:ascii="Cambria Math" w:eastAsiaTheme="minorEastAsia" w:hAnsi="Cambria Math"/>
           </w:rPr>
           <m:t>fc</m:t>
         </m:r>
       </m:oMath>
       <w:r>
         <w:rPr>
-          <w:rFonts w:eastAsiaTheme="minorEastAsia" w:cs="Arial"/>
-          <w:sz w:val="22"/>
+          <w:rFonts w:eastAsiaTheme="minorEastAsia"/>
         </w:rPr>
         <w:t>? ¿Por qué?</w:t>
       </w:r>
     </w:p>
     <w:p>
       <w:pPr>
-        <w:pStyle w:val="Prrafodelista"/>
-        <w:numPr>
-          <w:ilvl w:val="0"/>
-          <w:numId w:val="27"/>
-        </w:numPr>
         <w:spacing w:after="160" w:line="259" w:lineRule="auto"/>
-        <w:ind w:left="794"/>
-        <w:rPr>
-          <w:rFonts w:cs="Arial"/>
-          <w:sz w:val="22"/>
-        </w:rPr>
-      </w:pPr>
-      <w:r>
-        <w:rPr>
-          <w:rFonts w:eastAsiaTheme="minorEastAsia" w:cs="Arial"/>
-          <w:sz w:val="22"/>
-        </w:rPr>
-        <w:t xml:space="preserve">Explique </w:t>
-      </w:r>
-      <w:r>
-        <w:rPr>
-          <w:rFonts w:eastAsiaTheme="minorEastAsia" w:cs="Arial"/>
-          <w:sz w:val="22"/>
-        </w:rPr>
-        <w:t>qué</w:t>
-      </w:r>
-      <w:r>
-        <w:rPr>
-          <w:rFonts w:eastAsiaTheme="minorEastAsia" w:cs="Arial"/>
-          <w:sz w:val="22"/>
-        </w:rPr>
-        <w:t xml:space="preserve"> entiende por “conservar la naturaleza pasabanda de la señal modulada”</w:t>
-      </w:r>
-    </w:p>
-    <w:p>
-      <w:pPr>
-        <w:pStyle w:val="Prrafodelista"/>
-        <w:numPr>
-          <w:ilvl w:val="0"/>
-          <w:numId w:val="27"/>
-        </w:numPr>
+        <w:rPr>
+          <w:rFonts w:cs="Arial"/>
+          <w:sz w:val="22"/>
+        </w:rPr>
+      </w:pPr>
+      <w:r>
+        <w:t>f</w:t>
+      </w:r>
+      <w:r>
+        <w:rPr>
+          <w:vertAlign w:val="subscript"/>
+        </w:rPr>
+        <w:t>∆</w:t>
+      </w:r>
+      <w:r>
+        <w:t xml:space="preserve"> Debe ser mucho menor que </w:t>
+      </w:r>
+      <w:proofErr w:type="spellStart"/>
+      <w:r>
+        <w:t>fc</w:t>
+      </w:r>
+      <w:proofErr w:type="spellEnd"/>
+      <w:r>
+        <w:t xml:space="preserve">, para conservar la naturaleza </w:t>
+      </w:r>
+      <w:proofErr w:type="spellStart"/>
+      <w:r>
+        <w:t>pasabanda</w:t>
+      </w:r>
+      <w:proofErr w:type="spellEnd"/>
+      <w:r>
+        <w:t xml:space="preserve"> de la señal modulada</w:t>
+      </w:r>
+    </w:p>
+    <w:p>
+      <w:pPr>
+        <w:pStyle w:val="Ttulo3"/>
+        <w:rPr>
+          <w:rFonts w:eastAsia="Times New Roman"/>
+        </w:rPr>
+      </w:pPr>
+      <w:r>
+        <w:t xml:space="preserve">Explique qué entiende por “conservar la naturaleza </w:t>
+      </w:r>
+      <w:proofErr w:type="spellStart"/>
+      <w:r>
+        <w:t>pasabanda</w:t>
+      </w:r>
+      <w:proofErr w:type="spellEnd"/>
+      <w:r>
+        <w:t xml:space="preserve"> de la señal modulada”</w:t>
+      </w:r>
+    </w:p>
+    <w:p>
+      <w:pPr>
+        <w:rPr>
+          <w:rFonts w:cs="Arial"/>
+          <w:sz w:val="22"/>
+        </w:rPr>
+      </w:pPr>
+      <w:r>
+        <w:t>Se refiere</w:t>
+      </w:r>
+      <w:r>
+        <w:t xml:space="preserve"> a que </w:t>
+      </w:r>
+      <w:r>
+        <w:t xml:space="preserve">la gran mayoría de la potencia de la señal </w:t>
+      </w:r>
+      <w:proofErr w:type="gramStart"/>
+      <w:r>
+        <w:t>deben</w:t>
+      </w:r>
+      <w:proofErr w:type="gramEnd"/>
+      <w:r>
+        <w:t xml:space="preserve"> estar en un rango de frecuencias pequeño alrededor de la portadora. Si bien el ancho de banda </w:t>
+      </w:r>
+      <w:proofErr w:type="spellStart"/>
+      <w:r>
+        <w:t>teorico</w:t>
+      </w:r>
+      <w:proofErr w:type="spellEnd"/>
+      <w:r>
+        <w:t xml:space="preserve"> de las señales moduladas en frecuencia es infinito, se pueden tomar bandas de paso que contengan el 99% de la potencia de la señal modulada.</w:t>
+      </w:r>
+    </w:p>
+    <w:p>
+      <w:pPr>
         <w:spacing w:after="160" w:line="259" w:lineRule="auto"/>
-        <w:ind w:left="794"/>
-        <w:rPr>
-          <w:rFonts w:cs="Arial"/>
-          <w:sz w:val="22"/>
-        </w:rPr>
-      </w:pPr>
-      <w:r>
-        <w:rPr>
-          <w:rFonts w:eastAsiaTheme="minorEastAsia" w:cs="Arial"/>
-          <w:sz w:val="22"/>
-        </w:rPr>
+        <w:rPr>
+          <w:rFonts w:cs="Arial"/>
+          <w:sz w:val="22"/>
+        </w:rPr>
+      </w:pPr>
+    </w:p>
+    <w:p>
+      <w:pPr>
+        <w:pStyle w:val="Ttulo3"/>
+        <w:rPr>
+          <w:rFonts w:eastAsia="Times New Roman"/>
+        </w:rPr>
+      </w:pPr>
+      <w:r>
         <w:t>¿Por qué la amplitud de la señal modulada en modulación exponencial (FM/PM) debe ser constante? ¿Qué significa que una señal modulada en FM presente variaciones en su amplitud?</w:t>
       </w:r>
     </w:p>
     <w:p>
       <w:pPr>
-        <w:pStyle w:val="Prrafodelista"/>
-        <w:numPr>
-          <w:ilvl w:val="0"/>
-          <w:numId w:val="26"/>
-        </w:numPr>
         <w:spacing w:after="160" w:line="259" w:lineRule="auto"/>
-        <w:ind w:left="434"/>
-        <w:rPr>
-          <w:rFonts w:cs="Arial"/>
-          <w:sz w:val="22"/>
-        </w:rPr>
-      </w:pPr>
-      <w:r>
-        <w:rPr>
-          <w:rFonts w:cs="Arial"/>
-          <w:sz w:val="22"/>
-        </w:rPr>
+        <w:rPr>
+          <w:rFonts w:cs="Arial"/>
+          <w:sz w:val="22"/>
+        </w:rPr>
+      </w:pPr>
+    </w:p>
+    <w:p>
+      <w:pPr>
+        <w:spacing w:after="160" w:line="259" w:lineRule="auto"/>
+        <w:rPr>
+          <w:rFonts w:cs="Arial"/>
+          <w:sz w:val="22"/>
+        </w:rPr>
+      </w:pPr>
+      <w:r>
+        <w:rPr>
+          <w:rFonts w:cs="Arial"/>
+          <w:sz w:val="22"/>
+        </w:rPr>
+        <w:t>Porque los cambios de amplitud se ven reflejados en la salida de un demodulador.</w:t>
+      </w:r>
+      <w:bookmarkStart w:id="0" w:name="_GoBack"/>
+      <w:bookmarkEnd w:id="0"/>
+    </w:p>
+    <w:p>
+      <w:pPr>
+        <w:spacing w:after="160" w:line="259" w:lineRule="auto"/>
+        <w:rPr>
+          <w:rFonts w:cs="Arial"/>
+          <w:sz w:val="22"/>
+        </w:rPr>
+      </w:pPr>
+    </w:p>
+    <w:p>
+      <w:pPr>
+        <w:spacing w:after="160" w:line="259" w:lineRule="auto"/>
+        <w:rPr>
+          <w:rFonts w:cs="Arial"/>
+          <w:sz w:val="22"/>
+        </w:rPr>
+      </w:pPr>
+    </w:p>
+    <w:p>
+      <w:pPr>
+        <w:pStyle w:val="Ttulo2"/>
+      </w:pPr>
+      <w:r>
+        <w:lastRenderedPageBreak/>
         <w:t xml:space="preserve">Coloque la frecuencia del tono modulador en 300Hz y la frecuencia angular de portadora en (2000 + “frecuencia asignada”) con la desviación de frecuencia en 50 y grafique solamente el espectro obtenido. </w:t>
       </w:r>
     </w:p>
     <w:p>
       <w:pPr>
-        <w:pStyle w:val="Prrafodelista"/>
-        <w:numPr>
-          <w:ilvl w:val="0"/>
-          <w:numId w:val="28"/>
-        </w:numPr>
         <w:spacing w:after="160" w:line="259" w:lineRule="auto"/>
-        <w:ind w:left="794"/>
-        <w:rPr>
-          <w:rFonts w:cs="Arial"/>
-          <w:sz w:val="22"/>
-        </w:rPr>
-      </w:pPr>
-      <w:r>
-        <w:rPr>
-          <w:rFonts w:cs="Arial"/>
-          <w:sz w:val="22"/>
-        </w:rPr>
-        <w:t>Según el espectro para modulación de tono en modulación FM, el valor máximo de potencia se encuentra en un punto específico, calcúlelo y colóquelo en la herramienta “Cursor Measurement” para encontrar dicho pico de potencia.</w:t>
-      </w:r>
-    </w:p>
-    <w:p>
-      <w:pPr>
-        <w:pStyle w:val="Prrafodelista"/>
-        <w:ind w:left="794"/>
+        <w:rPr>
+          <w:rFonts w:cs="Arial"/>
+          <w:sz w:val="22"/>
+        </w:rPr>
+      </w:pPr>
+      <w:r>
+        <w:rPr>
+          <w:noProof/>
+          <w:lang w:eastAsia="es-AR"/>
+        </w:rPr>
+        <w:drawing>
+          <wp:inline distT="0" distB="0" distL="0" distR="0" wp14:anchorId="600B3D1D" wp14:editId="6D1BD4B6">
+            <wp:extent cx="5760085" cy="2678430"/>
+            <wp:effectExtent l="0" t="0" r="0" b="7620"/>
+            <wp:docPr id="18" name="Imagen 18"/>
+            <wp:cNvGraphicFramePr>
+              <a:graphicFrameLocks xmlns:a="http://schemas.openxmlformats.org/drawingml/2006/main" noChangeAspect="1"/>
+            </wp:cNvGraphicFramePr>
+            <a:graphic xmlns:a="http://schemas.openxmlformats.org/drawingml/2006/main">
+              <a:graphicData uri="http://schemas.openxmlformats.org/drawingml/2006/picture">
+                <pic:pic xmlns:pic="http://schemas.openxmlformats.org/drawingml/2006/picture">
+                  <pic:nvPicPr>
+                    <pic:cNvPr id="1" name=""/>
+                    <pic:cNvPicPr/>
+                  </pic:nvPicPr>
+                  <pic:blipFill>
+                    <a:blip r:embed="rId26"/>
+                    <a:stretch>
+                      <a:fillRect/>
+                    </a:stretch>
+                  </pic:blipFill>
+                  <pic:spPr>
+                    <a:xfrm>
+                      <a:off x="0" y="0"/>
+                      <a:ext cx="5760085" cy="2678430"/>
+                    </a:xfrm>
+                    <a:prstGeom prst="rect">
+                      <a:avLst/>
+                    </a:prstGeom>
+                  </pic:spPr>
+                </pic:pic>
+              </a:graphicData>
+            </a:graphic>
+          </wp:inline>
+        </w:drawing>
+      </w:r>
+    </w:p>
+    <w:p>
+      <w:pPr>
+        <w:pStyle w:val="Ttulo3"/>
+      </w:pPr>
+      <w:r>
+        <w:t xml:space="preserve">Según el espectro para modulación de tono en modulación FM, el valor máximo de potencia se encuentra en un punto específico, calcúlelo y colóquelo en la herramienta “Cursor </w:t>
+      </w:r>
+      <w:proofErr w:type="spellStart"/>
+      <w:r>
+        <w:t>Measurement</w:t>
+      </w:r>
+      <w:proofErr w:type="spellEnd"/>
+      <w:r>
+        <w:t>” para encontrar dicho pico de potencia.</w:t>
+      </w:r>
+    </w:p>
+    <w:p>
+      <w:pPr>
         <w:rPr>
           <w:rFonts w:cs="Arial"/>
           <w:sz w:val="22"/>
@@ -1686,35 +3036,444 @@
           <w:rFonts w:cs="Arial"/>
           <w:sz w:val="22"/>
         </w:rPr>
-        <w:t xml:space="preserve"> El cálculo de dicho valor debe figurar en el informe ya que existe una herramienta llamada “peak finder” que solo arroja el valor.</w:t>
-      </w:r>
-    </w:p>
-    <w:p>
-      <w:pPr>
-        <w:pStyle w:val="Prrafodelista"/>
-        <w:numPr>
-          <w:ilvl w:val="0"/>
-          <w:numId w:val="28"/>
-        </w:numPr>
-        <w:spacing w:after="160" w:line="259" w:lineRule="auto"/>
-        <w:ind w:left="794"/>
-        <w:rPr>
-          <w:rFonts w:cs="Arial"/>
-          <w:sz w:val="22"/>
-        </w:rPr>
-      </w:pPr>
-      <w:r>
-        <w:rPr>
-          <w:rFonts w:cs="Arial"/>
-          <w:sz w:val="22"/>
-        </w:rPr>
-        <w:t>Con la herramienta “Channel Measurement” seleccione el ancho de banda de la señal. Grafique.</w:t>
+        <w:t xml:space="preserve"> El cálculo de dicho valor debe figurar en el inform</w:t>
+      </w:r>
+      <w:r>
+        <w:rPr>
+          <w:rFonts w:cs="Arial"/>
+          <w:sz w:val="22"/>
+        </w:rPr>
+        <w:t xml:space="preserve">e ya que existe una herramienta </w:t>
+      </w:r>
+      <w:r>
+        <w:rPr>
+          <w:rFonts w:cs="Arial"/>
+          <w:sz w:val="22"/>
+        </w:rPr>
+        <w:t>llamada “</w:t>
+      </w:r>
+      <w:proofErr w:type="spellStart"/>
+      <w:r>
+        <w:rPr>
+          <w:rFonts w:cs="Arial"/>
+          <w:sz w:val="22"/>
+        </w:rPr>
+        <w:t>peak</w:t>
+      </w:r>
+      <w:proofErr w:type="spellEnd"/>
+      <w:r>
+        <w:rPr>
+          <w:rFonts w:cs="Arial"/>
+          <w:sz w:val="22"/>
+        </w:rPr>
+        <w:t xml:space="preserve"> </w:t>
+      </w:r>
+      <w:proofErr w:type="spellStart"/>
+      <w:r>
+        <w:rPr>
+          <w:rFonts w:cs="Arial"/>
+          <w:sz w:val="22"/>
+        </w:rPr>
+        <w:t>finder</w:t>
+      </w:r>
+      <w:proofErr w:type="spellEnd"/>
+      <w:r>
+        <w:rPr>
+          <w:rFonts w:cs="Arial"/>
+          <w:sz w:val="22"/>
+        </w:rPr>
+        <w:t>” que solo arroja el valor.</w:t>
+      </w:r>
+    </w:p>
+    <w:p>
+      <w:pPr>
+        <w:rPr>
+          <w:rFonts w:cs="Arial"/>
+          <w:sz w:val="22"/>
+        </w:rPr>
+      </w:pPr>
+      <w:r>
+        <w:rPr>
+          <w:rFonts w:cs="Arial"/>
+          <w:sz w:val="22"/>
+        </w:rPr>
+        <w:t>El punto máximo de potencia se encuentra para la frecuencia de portadora. En este caso:</w:t>
+      </w:r>
+    </w:p>
+    <w:p>
+      <w:pPr>
+        <w:rPr>
+          <w:rFonts w:cs="Arial"/>
+          <w:sz w:val="22"/>
+        </w:rPr>
+      </w:pPr>
+      <m:oMathPara>
+        <m:oMath>
+          <m:sSub>
+            <m:sSubPr>
+              <m:ctrlPr>
+                <w:rPr>
+                  <w:rFonts w:ascii="Cambria Math" w:hAnsi="Cambria Math" w:cs="Arial"/>
+                  <w:i/>
+                  <w:sz w:val="22"/>
+                </w:rPr>
+              </m:ctrlPr>
+            </m:sSubPr>
+            <m:e>
+              <m:r>
+                <w:rPr>
+                  <w:rFonts w:ascii="Cambria Math" w:hAnsi="Cambria Math" w:cs="Arial"/>
+                  <w:sz w:val="22"/>
+                </w:rPr>
+                <m:t>f</m:t>
+              </m:r>
+            </m:e>
+            <m:sub>
+              <m:r>
+                <w:rPr>
+                  <w:rFonts w:ascii="Cambria Math" w:hAnsi="Cambria Math" w:cs="Arial"/>
+                  <w:sz w:val="22"/>
+                </w:rPr>
+                <m:t>c</m:t>
+              </m:r>
+            </m:sub>
+          </m:sSub>
+          <m:r>
+            <w:rPr>
+              <w:rFonts w:ascii="Cambria Math" w:hAnsi="Cambria Math" w:cs="Arial"/>
+              <w:sz w:val="22"/>
+            </w:rPr>
+            <m:t>=</m:t>
+          </m:r>
+          <m:f>
+            <m:fPr>
+              <m:ctrlPr>
+                <w:rPr>
+                  <w:rFonts w:ascii="Cambria Math" w:hAnsi="Cambria Math" w:cs="Arial"/>
+                  <w:i/>
+                  <w:sz w:val="22"/>
+                </w:rPr>
+              </m:ctrlPr>
+            </m:fPr>
+            <m:num>
+              <m:sSub>
+                <m:sSubPr>
+                  <m:ctrlPr>
+                    <w:rPr>
+                      <w:rFonts w:ascii="Cambria Math" w:hAnsi="Cambria Math" w:cs="Arial"/>
+                      <w:i/>
+                      <w:sz w:val="22"/>
+                    </w:rPr>
+                  </m:ctrlPr>
+                </m:sSubPr>
+                <m:e>
+                  <m:r>
+                    <w:rPr>
+                      <w:rFonts w:ascii="Cambria Math" w:hAnsi="Cambria Math" w:cs="Arial"/>
+                      <w:sz w:val="22"/>
+                    </w:rPr>
+                    <m:t>w</m:t>
+                  </m:r>
+                </m:e>
+                <m:sub>
+                  <m:r>
+                    <w:rPr>
+                      <w:rFonts w:ascii="Cambria Math" w:hAnsi="Cambria Math" w:cs="Arial"/>
+                      <w:sz w:val="22"/>
+                    </w:rPr>
+                    <m:t>c</m:t>
+                  </m:r>
+                </m:sub>
+              </m:sSub>
+            </m:num>
+            <m:den>
+              <m:r>
+                <w:rPr>
+                  <w:rFonts w:ascii="Cambria Math" w:hAnsi="Cambria Math" w:cs="Arial"/>
+                  <w:sz w:val="22"/>
+                </w:rPr>
+                <m:t>2*pi</m:t>
+              </m:r>
+            </m:den>
+          </m:f>
+          <m:r>
+            <w:rPr>
+              <w:rFonts w:ascii="Cambria Math" w:hAnsi="Cambria Math" w:cs="Arial"/>
+              <w:sz w:val="22"/>
+            </w:rPr>
+            <m:t>=</m:t>
+          </m:r>
+          <m:f>
+            <m:fPr>
+              <m:ctrlPr>
+                <w:rPr>
+                  <w:rFonts w:ascii="Cambria Math" w:hAnsi="Cambria Math" w:cs="Arial"/>
+                  <w:i/>
+                  <w:sz w:val="22"/>
+                </w:rPr>
+              </m:ctrlPr>
+            </m:fPr>
+            <m:num>
+              <m:r>
+                <w:rPr>
+                  <w:rFonts w:ascii="Cambria Math" w:hAnsi="Cambria Math" w:cs="Arial"/>
+                  <w:sz w:val="22"/>
+                </w:rPr>
+                <m:t>2725</m:t>
+              </m:r>
+            </m:num>
+            <m:den>
+              <m:r>
+                <w:rPr>
+                  <w:rFonts w:ascii="Cambria Math" w:hAnsi="Cambria Math" w:cs="Arial"/>
+                  <w:sz w:val="22"/>
+                </w:rPr>
+                <m:t>2pi</m:t>
+              </m:r>
+            </m:den>
+          </m:f>
+          <m:r>
+            <w:rPr>
+              <w:rFonts w:ascii="Cambria Math" w:hAnsi="Cambria Math" w:cs="Arial"/>
+              <w:sz w:val="22"/>
+            </w:rPr>
+            <m:t>=433.7Hz</m:t>
+          </m:r>
+        </m:oMath>
+      </m:oMathPara>
+    </w:p>
+    <w:p>
+      <w:pPr>
+        <w:rPr>
+          <w:rFonts w:cs="Arial"/>
+          <w:sz w:val="22"/>
+        </w:rPr>
+      </w:pPr>
+      <w:r>
+        <w:rPr>
+          <w:rFonts w:cs="Arial"/>
+          <w:sz w:val="22"/>
+        </w:rPr>
+        <w:t>Midiendo el valor:</w:t>
+      </w:r>
+    </w:p>
+    <w:p>
+      <w:pPr>
+        <w:jc w:val="center"/>
+        <w:rPr>
+          <w:rFonts w:cs="Arial"/>
+          <w:sz w:val="22"/>
+        </w:rPr>
+      </w:pPr>
+      <w:r>
+        <w:rPr>
+          <w:noProof/>
+          <w:lang w:eastAsia="es-AR"/>
+        </w:rPr>
+        <w:drawing>
+          <wp:inline distT="0" distB="0" distL="0" distR="0" wp14:anchorId="0F3FC102" wp14:editId="108B5432">
+            <wp:extent cx="1943100" cy="515914"/>
+            <wp:effectExtent l="0" t="0" r="0" b="0"/>
+            <wp:docPr id="19" name="Imagen 19"/>
+            <wp:cNvGraphicFramePr>
+              <a:graphicFrameLocks xmlns:a="http://schemas.openxmlformats.org/drawingml/2006/main" noChangeAspect="1"/>
+            </wp:cNvGraphicFramePr>
+            <a:graphic xmlns:a="http://schemas.openxmlformats.org/drawingml/2006/main">
+              <a:graphicData uri="http://schemas.openxmlformats.org/drawingml/2006/picture">
+                <pic:pic xmlns:pic="http://schemas.openxmlformats.org/drawingml/2006/picture">
+                  <pic:nvPicPr>
+                    <pic:cNvPr id="1" name=""/>
+                    <pic:cNvPicPr/>
+                  </pic:nvPicPr>
+                  <pic:blipFill rotWithShape="1">
+                    <a:blip r:embed="rId27"/>
+                    <a:srcRect r="2055"/>
+                    <a:stretch/>
+                  </pic:blipFill>
+                  <pic:spPr bwMode="auto">
+                    <a:xfrm>
+                      <a:off x="0" y="0"/>
+                      <a:ext cx="1980302" cy="525792"/>
+                    </a:xfrm>
+                    <a:prstGeom prst="rect">
+                      <a:avLst/>
+                    </a:prstGeom>
+                    <a:ln>
+                      <a:noFill/>
+                    </a:ln>
+                    <a:extLst>
+                      <a:ext uri="{53640926-AAD7-44D8-BBD7-CCE9431645EC}">
+                        <a14:shadowObscured xmlns:a14="http://schemas.microsoft.com/office/drawing/2010/main"/>
+                      </a:ext>
+                    </a:extLst>
+                  </pic:spPr>
+                </pic:pic>
+              </a:graphicData>
+            </a:graphic>
+          </wp:inline>
+        </w:drawing>
+      </w:r>
+    </w:p>
+    <w:p>
+      <w:pPr>
+        <w:rPr>
+          <w:rFonts w:cs="Arial"/>
+          <w:sz w:val="22"/>
+        </w:rPr>
+      </w:pPr>
+      <w:r>
+        <w:rPr>
+          <w:rFonts w:cs="Arial"/>
+          <w:sz w:val="22"/>
+        </w:rPr>
+        <w:t>Lo cual equivale a aproximadamente 180mW.</w:t>
+      </w:r>
+    </w:p>
+    <w:p>
+      <w:pPr>
+        <w:rPr>
+          <w:rFonts w:cs="Arial"/>
+          <w:sz w:val="22"/>
+        </w:rPr>
+      </w:pPr>
+    </w:p>
+    <w:p>
+      <w:pPr>
+        <w:pStyle w:val="Ttulo3"/>
+      </w:pPr>
+      <w:r>
+        <w:t>Con la herramienta “</w:t>
+      </w:r>
+      <w:proofErr w:type="spellStart"/>
+      <w:r>
+        <w:t>Channel</w:t>
+      </w:r>
+      <w:proofErr w:type="spellEnd"/>
+      <w:r>
+        <w:t xml:space="preserve"> </w:t>
+      </w:r>
+      <w:proofErr w:type="spellStart"/>
+      <w:r>
+        <w:t>Measurement</w:t>
+      </w:r>
+      <w:proofErr w:type="spellEnd"/>
+      <w:r>
+        <w:t>” seleccione el ancho de banda de la señal. Grafique.</w:t>
+      </w:r>
+    </w:p>
+    <w:p/>
+    <w:p>
+      <w:pPr>
+        <w:rPr>
+          <w:noProof/>
+          <w:lang w:eastAsia="es-AR"/>
+        </w:rPr>
+      </w:pPr>
+      <w:r>
+        <w:t>El ancho de banda ocupado es de aproximadamente 890Hz.</w:t>
+      </w:r>
+      <w:r>
+        <w:rPr>
+          <w:noProof/>
+          <w:lang w:eastAsia="es-AR"/>
+        </w:rPr>
+        <w:t xml:space="preserve"> </w:t>
+      </w:r>
+    </w:p>
+    <w:p>
+      <w:r>
+        <w:rPr>
+          <w:noProof/>
+          <w:lang w:eastAsia="es-AR"/>
+        </w:rPr>
+        <w:lastRenderedPageBreak/>
+        <w:drawing>
+          <wp:inline distT="0" distB="0" distL="0" distR="0" wp14:anchorId="1FA09A5B" wp14:editId="57A90D5A">
+            <wp:extent cx="5760085" cy="2702560"/>
+            <wp:effectExtent l="0" t="0" r="0" b="2540"/>
+            <wp:docPr id="22" name="Imagen 22"/>
+            <wp:cNvGraphicFramePr>
+              <a:graphicFrameLocks xmlns:a="http://schemas.openxmlformats.org/drawingml/2006/main" noChangeAspect="1"/>
+            </wp:cNvGraphicFramePr>
+            <a:graphic xmlns:a="http://schemas.openxmlformats.org/drawingml/2006/main">
+              <a:graphicData uri="http://schemas.openxmlformats.org/drawingml/2006/picture">
+                <pic:pic xmlns:pic="http://schemas.openxmlformats.org/drawingml/2006/picture">
+                  <pic:nvPicPr>
+                    <pic:cNvPr id="1" name=""/>
+                    <pic:cNvPicPr/>
+                  </pic:nvPicPr>
+                  <pic:blipFill>
+                    <a:blip r:embed="rId28"/>
+                    <a:stretch>
+                      <a:fillRect/>
+                    </a:stretch>
+                  </pic:blipFill>
+                  <pic:spPr>
+                    <a:xfrm>
+                      <a:off x="0" y="0"/>
+                      <a:ext cx="5760085" cy="2702560"/>
+                    </a:xfrm>
+                    <a:prstGeom prst="rect">
+                      <a:avLst/>
+                    </a:prstGeom>
+                  </pic:spPr>
+                </pic:pic>
+              </a:graphicData>
+            </a:graphic>
+          </wp:inline>
+        </w:drawing>
+      </w:r>
+    </w:p>
+    <w:p>
+      <w:pPr>
+        <w:jc w:val="center"/>
+      </w:pPr>
+      <w:r>
+        <w:rPr>
+          <w:noProof/>
+          <w:lang w:eastAsia="es-AR"/>
+        </w:rPr>
+        <w:drawing>
+          <wp:inline distT="0" distB="0" distL="0" distR="0" wp14:anchorId="34738883" wp14:editId="36A38EAA">
+            <wp:extent cx="2058865" cy="1784350"/>
+            <wp:effectExtent l="0" t="0" r="0" b="6350"/>
+            <wp:docPr id="20" name="Imagen 20"/>
+            <wp:cNvGraphicFramePr>
+              <a:graphicFrameLocks xmlns:a="http://schemas.openxmlformats.org/drawingml/2006/main" noChangeAspect="1"/>
+            </wp:cNvGraphicFramePr>
+            <a:graphic xmlns:a="http://schemas.openxmlformats.org/drawingml/2006/main">
+              <a:graphicData uri="http://schemas.openxmlformats.org/drawingml/2006/picture">
+                <pic:pic xmlns:pic="http://schemas.openxmlformats.org/drawingml/2006/picture">
+                  <pic:nvPicPr>
+                    <pic:cNvPr id="1" name=""/>
+                    <pic:cNvPicPr/>
+                  </pic:nvPicPr>
+                  <pic:blipFill>
+                    <a:blip r:embed="rId29"/>
+                    <a:stretch>
+                      <a:fillRect/>
+                    </a:stretch>
+                  </pic:blipFill>
+                  <pic:spPr>
+                    <a:xfrm>
+                      <a:off x="0" y="0"/>
+                      <a:ext cx="2066257" cy="1790756"/>
+                    </a:xfrm>
+                    <a:prstGeom prst="rect">
+                      <a:avLst/>
+                    </a:prstGeom>
+                  </pic:spPr>
+                </pic:pic>
+              </a:graphicData>
+            </a:graphic>
+          </wp:inline>
+        </w:drawing>
       </w:r>
     </w:p>
     <w:sectPr>
-      <w:headerReference w:type="even" r:id="rId19"/>
-      <w:headerReference w:type="default" r:id="rId20"/>
-      <w:footerReference w:type="default" r:id="rId21"/>
+      <w:headerReference w:type="even" r:id="rId30"/>
+      <w:headerReference w:type="default" r:id="rId31"/>
+      <w:footerReference w:type="default" r:id="rId32"/>
       <w:pgSz w:w="11907" w:h="16840"/>
       <w:pgMar w:top="1417" w:right="1418" w:bottom="1417" w:left="1418" w:header="709" w:footer="709" w:gutter="0"/>
       <w:cols w:space="720"/>
@@ -1772,7 +3531,7 @@
       <w:rPr>
         <w:noProof/>
       </w:rPr>
-      <w:t>4</w:t>
+      <w:t>8</w:t>
     </w:r>
     <w:r>
       <w:fldChar w:fldCharType="end"/>
@@ -1780,27 +3539,14 @@
     <w:r>
       <w:t xml:space="preserve"> de </w:t>
     </w:r>
-    <w:r>
-      <w:fldChar w:fldCharType="begin"/>
-    </w:r>
-    <w:r>
-      <w:instrText xml:space="preserve"> NUMPAGES  \* MERGEFORMAT </w:instrText>
-    </w:r>
-    <w:r>
-      <w:fldChar w:fldCharType="separate"/>
-    </w:r>
-    <w:r>
-      <w:rPr>
-        <w:noProof/>
-      </w:rPr>
-      <w:t>4</w:t>
-    </w:r>
-    <w:r>
-      <w:rPr>
-        <w:noProof/>
-      </w:rPr>
-      <w:fldChar w:fldCharType="end"/>
-    </w:r>
+    <w:fldSimple w:instr=" NUMPAGES  \* MERGEFORMAT ">
+      <w:r>
+        <w:rPr>
+          <w:noProof/>
+        </w:rPr>
+        <w:t>9</w:t>
+      </w:r>
+    </w:fldSimple>
   </w:p>
   <w:p>
     <w:pPr>
@@ -1961,7 +3707,7 @@
         <v:path o:extrusionok="f" gradientshapeok="t" o:connecttype="rect"/>
         <o:lock v:ext="edit" aspectratio="t"/>
       </v:shapetype>
-      <v:shape id="_x0000_i1038" type="#_x0000_t75" style="width:11.5pt;height:11.5pt" o:bullet="t">
+      <v:shape id="_x0000_i1064" type="#_x0000_t75" style="width:11.5pt;height:11.5pt" o:bullet="t">
         <v:imagedata r:id="rId1" o:title="mso87BF"/>
       </v:shape>
     </w:pict>
@@ -6424,7 +8170,7 @@
 </file>
 
 <file path=customXml/itemProps1.xml><?xml version="1.0" encoding="utf-8"?>
-<ds:datastoreItem xmlns:ds="http://schemas.openxmlformats.org/officeDocument/2006/customXml" ds:itemID="{BCD7ABDF-F060-4421-82DB-D9317E945E53}">
+<ds:datastoreItem xmlns:ds="http://schemas.openxmlformats.org/officeDocument/2006/customXml" ds:itemID="{B6AFB671-6174-4392-99AB-6089E3982F8E}">
   <ds:schemaRefs>
     <ds:schemaRef ds:uri="http://schemas.openxmlformats.org/officeDocument/2006/bibliography"/>
   </ds:schemaRefs>

</xml_diff>